<commit_message>
Update strategic content: Technology \u0026 R\u0026D 초격차 전략 반영
</commit_message>
<xml_diff>
--- a/ACTS38_2030MasterPlan_202260216.docx
+++ b/ACTS38_2030MasterPlan_202260216.docx
@@ -5,7 +5,6 @@
     <w:p>
       <w:pPr>
         <w:pStyle w:val="3"/>
-        <w:ind w:left="1000" w:hanging="400"/>
         <w:rPr>
           <w:rFonts w:asciiTheme="minorEastAsia" w:eastAsiaTheme="minorEastAsia" w:hAnsiTheme="minorEastAsia"/>
           <w:sz w:val="18"/>
@@ -28,6 +27,7 @@
           <w:ilvl w:val="0"/>
           <w:numId w:val="5"/>
         </w:numPr>
+        <w:ind w:left="0" w:firstLine="0"/>
         <w:rPr>
           <w:rFonts w:asciiTheme="minorEastAsia" w:eastAsiaTheme="minorEastAsia" w:hAnsiTheme="minorEastAsia"/>
           <w:sz w:val="18"/>
@@ -52,6 +52,7 @@
           <w:ilvl w:val="1"/>
           <w:numId w:val="5"/>
         </w:numPr>
+        <w:ind w:left="0" w:firstLine="0"/>
         <w:rPr>
           <w:rFonts w:asciiTheme="minorEastAsia" w:eastAsiaTheme="minorEastAsia" w:hAnsiTheme="minorEastAsia"/>
           <w:sz w:val="18"/>
@@ -74,6 +75,7 @@
           <w:ilvl w:val="1"/>
           <w:numId w:val="5"/>
         </w:numPr>
+        <w:ind w:left="0" w:firstLine="0"/>
         <w:rPr>
           <w:rFonts w:asciiTheme="minorEastAsia" w:eastAsiaTheme="minorEastAsia" w:hAnsiTheme="minorEastAsia"/>
           <w:sz w:val="18"/>
@@ -96,6 +98,7 @@
           <w:ilvl w:val="0"/>
           <w:numId w:val="5"/>
         </w:numPr>
+        <w:ind w:left="0" w:firstLine="0"/>
         <w:rPr>
           <w:rFonts w:asciiTheme="minorEastAsia" w:eastAsiaTheme="minorEastAsia" w:hAnsiTheme="minorEastAsia"/>
           <w:sz w:val="18"/>
@@ -120,6 +123,7 @@
           <w:ilvl w:val="1"/>
           <w:numId w:val="5"/>
         </w:numPr>
+        <w:ind w:left="0" w:firstLine="0"/>
         <w:rPr>
           <w:rFonts w:asciiTheme="minorEastAsia" w:eastAsiaTheme="minorEastAsia" w:hAnsiTheme="minorEastAsia"/>
           <w:sz w:val="18"/>
@@ -142,6 +146,7 @@
           <w:ilvl w:val="1"/>
           <w:numId w:val="5"/>
         </w:numPr>
+        <w:ind w:left="0" w:firstLine="0"/>
         <w:rPr>
           <w:rFonts w:asciiTheme="minorEastAsia" w:eastAsiaTheme="minorEastAsia" w:hAnsiTheme="minorEastAsia"/>
           <w:sz w:val="18"/>
@@ -164,6 +169,7 @@
           <w:ilvl w:val="0"/>
           <w:numId w:val="5"/>
         </w:numPr>
+        <w:ind w:left="0" w:firstLine="0"/>
         <w:rPr>
           <w:rFonts w:asciiTheme="minorEastAsia" w:eastAsiaTheme="minorEastAsia" w:hAnsiTheme="minorEastAsia"/>
           <w:sz w:val="18"/>
@@ -188,6 +194,7 @@
           <w:ilvl w:val="1"/>
           <w:numId w:val="5"/>
         </w:numPr>
+        <w:ind w:left="0" w:firstLine="0"/>
         <w:rPr>
           <w:rFonts w:asciiTheme="minorEastAsia" w:eastAsiaTheme="minorEastAsia" w:hAnsiTheme="minorEastAsia"/>
           <w:sz w:val="18"/>
@@ -210,6 +217,7 @@
           <w:ilvl w:val="1"/>
           <w:numId w:val="5"/>
         </w:numPr>
+        <w:ind w:left="0" w:firstLine="0"/>
         <w:rPr>
           <w:rFonts w:asciiTheme="minorEastAsia" w:eastAsiaTheme="minorEastAsia" w:hAnsiTheme="minorEastAsia"/>
           <w:sz w:val="18"/>
@@ -232,6 +240,7 @@
           <w:ilvl w:val="0"/>
           <w:numId w:val="5"/>
         </w:numPr>
+        <w:ind w:left="0" w:firstLine="0"/>
         <w:rPr>
           <w:rFonts w:asciiTheme="minorEastAsia" w:eastAsiaTheme="minorEastAsia" w:hAnsiTheme="minorEastAsia"/>
           <w:sz w:val="18"/>
@@ -256,6 +265,7 @@
           <w:ilvl w:val="1"/>
           <w:numId w:val="5"/>
         </w:numPr>
+        <w:ind w:left="0" w:firstLine="0"/>
         <w:rPr>
           <w:rFonts w:asciiTheme="minorEastAsia" w:eastAsiaTheme="minorEastAsia" w:hAnsiTheme="minorEastAsia"/>
           <w:sz w:val="18"/>
@@ -278,6 +288,7 @@
           <w:ilvl w:val="1"/>
           <w:numId w:val="5"/>
         </w:numPr>
+        <w:ind w:left="0" w:firstLine="0"/>
         <w:rPr>
           <w:rFonts w:asciiTheme="minorEastAsia" w:eastAsiaTheme="minorEastAsia" w:hAnsiTheme="minorEastAsia"/>
           <w:sz w:val="18"/>
@@ -318,6 +329,7 @@
           <w:ilvl w:val="0"/>
           <w:numId w:val="6"/>
         </w:numPr>
+        <w:ind w:left="0" w:firstLine="0"/>
         <w:rPr>
           <w:rFonts w:asciiTheme="minorEastAsia" w:eastAsiaTheme="minorEastAsia" w:hAnsiTheme="minorEastAsia"/>
           <w:sz w:val="18"/>
@@ -364,6 +376,7 @@
           <w:ilvl w:val="1"/>
           <w:numId w:val="6"/>
         </w:numPr>
+        <w:ind w:left="0" w:firstLine="0"/>
         <w:rPr>
           <w:rFonts w:asciiTheme="minorEastAsia" w:eastAsiaTheme="minorEastAsia" w:hAnsiTheme="minorEastAsia"/>
           <w:sz w:val="18"/>
@@ -386,6 +399,7 @@
           <w:ilvl w:val="1"/>
           <w:numId w:val="6"/>
         </w:numPr>
+        <w:ind w:left="0" w:firstLine="0"/>
         <w:rPr>
           <w:rFonts w:asciiTheme="minorEastAsia" w:eastAsiaTheme="minorEastAsia" w:hAnsiTheme="minorEastAsia"/>
           <w:sz w:val="18"/>
@@ -408,6 +422,7 @@
           <w:ilvl w:val="0"/>
           <w:numId w:val="6"/>
         </w:numPr>
+        <w:ind w:left="0" w:firstLine="0"/>
         <w:rPr>
           <w:rFonts w:asciiTheme="minorEastAsia" w:eastAsiaTheme="minorEastAsia" w:hAnsiTheme="minorEastAsia"/>
           <w:sz w:val="18"/>
@@ -454,6 +469,7 @@
           <w:ilvl w:val="1"/>
           <w:numId w:val="6"/>
         </w:numPr>
+        <w:ind w:left="0" w:firstLine="0"/>
         <w:rPr>
           <w:rFonts w:asciiTheme="minorEastAsia" w:eastAsiaTheme="minorEastAsia" w:hAnsiTheme="minorEastAsia"/>
           <w:sz w:val="18"/>
@@ -476,6 +492,7 @@
           <w:ilvl w:val="1"/>
           <w:numId w:val="6"/>
         </w:numPr>
+        <w:ind w:left="0" w:firstLine="0"/>
         <w:rPr>
           <w:rFonts w:asciiTheme="minorEastAsia" w:eastAsiaTheme="minorEastAsia" w:hAnsiTheme="minorEastAsia"/>
           <w:sz w:val="18"/>
@@ -516,6 +533,7 @@
           <w:ilvl w:val="0"/>
           <w:numId w:val="6"/>
         </w:numPr>
+        <w:ind w:left="0" w:firstLine="0"/>
         <w:rPr>
           <w:rFonts w:asciiTheme="minorEastAsia" w:eastAsiaTheme="minorEastAsia" w:hAnsiTheme="minorEastAsia"/>
           <w:sz w:val="18"/>
@@ -540,6 +558,7 @@
           <w:ilvl w:val="1"/>
           <w:numId w:val="6"/>
         </w:numPr>
+        <w:ind w:left="0" w:firstLine="0"/>
         <w:rPr>
           <w:rFonts w:asciiTheme="minorEastAsia" w:eastAsiaTheme="minorEastAsia" w:hAnsiTheme="minorEastAsia"/>
           <w:sz w:val="18"/>
@@ -572,6 +591,7 @@
           <w:ilvl w:val="1"/>
           <w:numId w:val="6"/>
         </w:numPr>
+        <w:ind w:left="0" w:firstLine="0"/>
         <w:rPr>
           <w:rFonts w:asciiTheme="minorEastAsia" w:eastAsiaTheme="minorEastAsia" w:hAnsiTheme="minorEastAsia"/>
           <w:sz w:val="18"/>
@@ -630,6 +650,7 @@
           <w:ilvl w:val="0"/>
           <w:numId w:val="7"/>
         </w:numPr>
+        <w:ind w:left="0" w:firstLine="0"/>
         <w:rPr>
           <w:rFonts w:asciiTheme="minorEastAsia" w:eastAsiaTheme="minorEastAsia" w:hAnsiTheme="minorEastAsia"/>
           <w:sz w:val="18"/>
@@ -676,6 +697,7 @@
           <w:ilvl w:val="1"/>
           <w:numId w:val="7"/>
         </w:numPr>
+        <w:ind w:left="0" w:firstLine="0"/>
         <w:rPr>
           <w:rFonts w:asciiTheme="minorEastAsia" w:eastAsiaTheme="minorEastAsia" w:hAnsiTheme="minorEastAsia"/>
           <w:sz w:val="18"/>
@@ -698,6 +720,7 @@
           <w:ilvl w:val="0"/>
           <w:numId w:val="7"/>
         </w:numPr>
+        <w:ind w:left="0" w:firstLine="0"/>
         <w:rPr>
           <w:rFonts w:asciiTheme="minorEastAsia" w:eastAsiaTheme="minorEastAsia" w:hAnsiTheme="minorEastAsia"/>
           <w:sz w:val="18"/>
@@ -744,6 +767,7 @@
           <w:ilvl w:val="1"/>
           <w:numId w:val="7"/>
         </w:numPr>
+        <w:ind w:left="0" w:firstLine="0"/>
         <w:rPr>
           <w:rFonts w:asciiTheme="minorEastAsia" w:eastAsiaTheme="minorEastAsia" w:hAnsiTheme="minorEastAsia"/>
           <w:sz w:val="18"/>
@@ -784,6 +808,7 @@
           <w:ilvl w:val="0"/>
           <w:numId w:val="7"/>
         </w:numPr>
+        <w:ind w:left="0" w:firstLine="0"/>
         <w:rPr>
           <w:rFonts w:asciiTheme="minorEastAsia" w:eastAsiaTheme="minorEastAsia" w:hAnsiTheme="minorEastAsia"/>
           <w:sz w:val="18"/>
@@ -808,6 +833,7 @@
           <w:ilvl w:val="1"/>
           <w:numId w:val="7"/>
         </w:numPr>
+        <w:ind w:left="0" w:firstLine="0"/>
         <w:rPr>
           <w:rFonts w:asciiTheme="minorEastAsia" w:eastAsiaTheme="minorEastAsia" w:hAnsiTheme="minorEastAsia"/>
           <w:sz w:val="18"/>
@@ -866,6 +892,7 @@
           <w:ilvl w:val="0"/>
           <w:numId w:val="8"/>
         </w:numPr>
+        <w:ind w:left="0" w:firstLine="0"/>
         <w:rPr>
           <w:rFonts w:asciiTheme="minorEastAsia" w:eastAsiaTheme="minorEastAsia" w:hAnsiTheme="minorEastAsia"/>
           <w:sz w:val="18"/>
@@ -890,6 +917,7 @@
           <w:ilvl w:val="1"/>
           <w:numId w:val="8"/>
         </w:numPr>
+        <w:ind w:left="0" w:firstLine="0"/>
         <w:rPr>
           <w:rFonts w:asciiTheme="minorEastAsia" w:eastAsiaTheme="minorEastAsia" w:hAnsiTheme="minorEastAsia"/>
           <w:sz w:val="18"/>
@@ -958,6 +986,7 @@
           <w:ilvl w:val="1"/>
           <w:numId w:val="8"/>
         </w:numPr>
+        <w:ind w:left="0" w:firstLine="0"/>
         <w:rPr>
           <w:rFonts w:asciiTheme="minorEastAsia" w:eastAsiaTheme="minorEastAsia" w:hAnsiTheme="minorEastAsia"/>
           <w:sz w:val="18"/>
@@ -980,6 +1009,7 @@
           <w:ilvl w:val="0"/>
           <w:numId w:val="8"/>
         </w:numPr>
+        <w:ind w:left="0" w:firstLine="0"/>
         <w:rPr>
           <w:rFonts w:asciiTheme="minorEastAsia" w:eastAsiaTheme="minorEastAsia" w:hAnsiTheme="minorEastAsia"/>
           <w:sz w:val="18"/>
@@ -1004,6 +1034,7 @@
           <w:ilvl w:val="1"/>
           <w:numId w:val="8"/>
         </w:numPr>
+        <w:ind w:left="0" w:firstLine="0"/>
         <w:rPr>
           <w:rFonts w:asciiTheme="minorEastAsia" w:eastAsiaTheme="minorEastAsia" w:hAnsiTheme="minorEastAsia"/>
           <w:sz w:val="18"/>
@@ -1026,6 +1057,7 @@
           <w:ilvl w:val="1"/>
           <w:numId w:val="8"/>
         </w:numPr>
+        <w:ind w:left="0" w:firstLine="0"/>
         <w:rPr>
           <w:rFonts w:asciiTheme="minorEastAsia" w:eastAsiaTheme="minorEastAsia" w:hAnsiTheme="minorEastAsia"/>
           <w:sz w:val="18"/>
@@ -1076,6 +1108,27 @@
           <w:szCs w:val="18"/>
         </w:rPr>
       </w:pPr>
+      <w:r>
+        <w:rPr>
+          <w:rFonts w:asciiTheme="minorEastAsia" w:hAnsiTheme="minorEastAsia" w:cs="굴림" w:hint="eastAsia"/>
+          <w:bCs/>
+          <w:kern w:val="0"/>
+          <w:sz w:val="18"/>
+          <w:szCs w:val="18"/>
+        </w:rPr>
+        <w:lastRenderedPageBreak/>
+        <w:t>[I</w:t>
+      </w:r>
+      <w:r>
+        <w:rPr>
+          <w:rFonts w:asciiTheme="minorEastAsia" w:hAnsiTheme="minorEastAsia" w:cs="굴림"/>
+          <w:bCs/>
+          <w:kern w:val="0"/>
+          <w:sz w:val="18"/>
+          <w:szCs w:val="18"/>
+        </w:rPr>
+        <w:t>ntro]</w:t>
+      </w:r>
     </w:p>
     <w:p>
       <w:pPr>
@@ -1222,6 +1275,7 @@
         <w:autoSpaceDE/>
         <w:autoSpaceDN/>
         <w:spacing w:before="100" w:beforeAutospacing="1" w:after="100" w:afterAutospacing="1" w:line="240" w:lineRule="auto"/>
+        <w:ind w:left="0" w:firstLine="0"/>
         <w:jc w:val="left"/>
         <w:rPr>
           <w:rFonts w:asciiTheme="minorEastAsia" w:hAnsiTheme="minorEastAsia" w:cs="굴림"/>
@@ -1230,6 +1284,8 @@
           <w:szCs w:val="18"/>
         </w:rPr>
       </w:pPr>
+      <w:bookmarkStart w:id="0" w:name="_GoBack"/>
+      <w:bookmarkEnd w:id="0"/>
       <w:r>
         <w:rPr>
           <w:rFonts w:asciiTheme="minorEastAsia" w:hAnsiTheme="minorEastAsia" w:cs="굴림"/>
@@ -1269,6 +1325,7 @@
         <w:autoSpaceDE/>
         <w:autoSpaceDN/>
         <w:spacing w:before="100" w:beforeAutospacing="1" w:after="100" w:afterAutospacing="1" w:line="240" w:lineRule="auto"/>
+        <w:ind w:left="0" w:firstLine="0"/>
         <w:jc w:val="left"/>
         <w:rPr>
           <w:rFonts w:asciiTheme="minorEastAsia" w:hAnsiTheme="minorEastAsia" w:cs="굴림"/>
@@ -1382,6 +1439,7 @@
         <w:autoSpaceDE/>
         <w:autoSpaceDN/>
         <w:spacing w:before="100" w:beforeAutospacing="1" w:after="100" w:afterAutospacing="1" w:line="240" w:lineRule="auto"/>
+        <w:ind w:left="0" w:firstLine="0"/>
         <w:jc w:val="left"/>
         <w:rPr>
           <w:rFonts w:asciiTheme="minorEastAsia" w:hAnsiTheme="minorEastAsia" w:cs="굴림"/>
@@ -1429,9 +1487,10 @@
         <w:autoSpaceDE/>
         <w:autoSpaceDN/>
         <w:spacing w:before="100" w:beforeAutospacing="1" w:after="100" w:afterAutospacing="1" w:line="240" w:lineRule="auto"/>
+        <w:ind w:left="0" w:firstLine="0"/>
         <w:jc w:val="left"/>
         <w:rPr>
-          <w:rFonts w:asciiTheme="minorEastAsia" w:hAnsiTheme="minorEastAsia" w:cs="굴림" w:hint="eastAsia"/>
+          <w:rFonts w:asciiTheme="minorEastAsia" w:hAnsiTheme="minorEastAsia" w:cs="굴림"/>
           <w:kern w:val="0"/>
           <w:sz w:val="18"/>
           <w:szCs w:val="18"/>
@@ -1462,23 +1521,7 @@
           <w:sz w:val="18"/>
           <w:szCs w:val="18"/>
         </w:rPr>
-        <w:t xml:space="preserve">기술과 </w:t>
-      </w:r>
-      <w:r>
-        <w:rPr>
-          <w:rFonts w:asciiTheme="minorEastAsia" w:hAnsiTheme="minorEastAsia" w:hint="eastAsia"/>
-          <w:sz w:val="18"/>
-          <w:szCs w:val="18"/>
-        </w:rPr>
-        <w:t xml:space="preserve">몸이 </w:t>
-      </w:r>
-      <w:r>
-        <w:rPr>
-          <w:rFonts w:asciiTheme="minorEastAsia" w:hAnsiTheme="minorEastAsia" w:hint="eastAsia"/>
-          <w:sz w:val="18"/>
-          <w:szCs w:val="18"/>
-        </w:rPr>
-        <w:t>가장 완벽하게 만나는 지점을 찾아내어, 최상의 컨디션을 유지하는 라이프스타일을 완성함.</w:t>
+        <w:t>기술과 몸이 가장 완벽하게 만나는 지점을 찾아내어, 최상의 컨디션을 유지하는 라이프스타일을 완성함.</w:t>
       </w:r>
     </w:p>
     <w:p>
@@ -1549,7 +1592,7 @@
         <w:jc w:val="left"/>
         <w:outlineLvl w:val="3"/>
         <w:rPr>
-          <w:rFonts w:asciiTheme="minorEastAsia" w:hAnsiTheme="minorEastAsia" w:cs="굴림" w:hint="eastAsia"/>
+          <w:rFonts w:asciiTheme="minorEastAsia" w:hAnsiTheme="minorEastAsia" w:cs="굴림"/>
           <w:bCs/>
           <w:kern w:val="0"/>
           <w:sz w:val="18"/>
@@ -1576,6 +1619,7 @@
         <w:autoSpaceDE/>
         <w:autoSpaceDN/>
         <w:spacing w:before="100" w:beforeAutospacing="1" w:after="100" w:afterAutospacing="1" w:line="240" w:lineRule="auto"/>
+        <w:ind w:left="0" w:firstLine="0"/>
         <w:jc w:val="left"/>
         <w:rPr>
           <w:rFonts w:asciiTheme="minorEastAsia" w:hAnsiTheme="minorEastAsia" w:cs="굴림"/>
@@ -1625,6 +1669,7 @@
         <w:autoSpaceDE/>
         <w:autoSpaceDN/>
         <w:spacing w:before="100" w:beforeAutospacing="1" w:after="100" w:afterAutospacing="1" w:line="240" w:lineRule="auto"/>
+        <w:ind w:left="0" w:firstLine="0"/>
         <w:jc w:val="left"/>
         <w:rPr>
           <w:rFonts w:asciiTheme="minorEastAsia" w:hAnsiTheme="minorEastAsia" w:cs="굴림"/>
@@ -1704,6 +1749,7 @@
         <w:autoSpaceDE/>
         <w:autoSpaceDN/>
         <w:spacing w:before="100" w:beforeAutospacing="1" w:after="100" w:afterAutospacing="1" w:line="240" w:lineRule="auto"/>
+        <w:ind w:left="0" w:firstLine="0"/>
         <w:jc w:val="left"/>
         <w:rPr>
           <w:rFonts w:asciiTheme="minorEastAsia" w:hAnsiTheme="minorEastAsia" w:cs="굴림"/>
@@ -1792,6 +1838,7 @@
         <w:autoSpaceDE/>
         <w:autoSpaceDN/>
         <w:spacing w:before="100" w:beforeAutospacing="1" w:after="100" w:afterAutospacing="1" w:line="240" w:lineRule="auto"/>
+        <w:ind w:left="0" w:firstLine="0"/>
         <w:jc w:val="left"/>
         <w:rPr>
           <w:rFonts w:asciiTheme="minorEastAsia" w:hAnsiTheme="minorEastAsia" w:cs="굴림"/>
@@ -1839,6 +1886,7 @@
         <w:autoSpaceDE/>
         <w:autoSpaceDN/>
         <w:spacing w:before="100" w:beforeAutospacing="1" w:after="100" w:afterAutospacing="1" w:line="240" w:lineRule="auto"/>
+        <w:ind w:left="0" w:firstLine="0"/>
         <w:jc w:val="left"/>
         <w:rPr>
           <w:rFonts w:asciiTheme="minorEastAsia" w:hAnsiTheme="minorEastAsia" w:cs="굴림"/>
@@ -2010,6 +2058,7 @@
           <w:ilvl w:val="0"/>
           <w:numId w:val="6"/>
         </w:numPr>
+        <w:ind w:left="0" w:firstLine="0"/>
         <w:rPr>
           <w:rFonts w:asciiTheme="minorEastAsia" w:eastAsiaTheme="minorEastAsia" w:hAnsiTheme="minorEastAsia"/>
           <w:sz w:val="18"/>
@@ -2056,6 +2105,7 @@
           <w:ilvl w:val="1"/>
           <w:numId w:val="6"/>
         </w:numPr>
+        <w:ind w:left="0" w:firstLine="0"/>
         <w:rPr>
           <w:rFonts w:asciiTheme="minorEastAsia" w:eastAsiaTheme="minorEastAsia" w:hAnsiTheme="minorEastAsia"/>
           <w:sz w:val="18"/>
@@ -2078,6 +2128,7 @@
           <w:ilvl w:val="1"/>
           <w:numId w:val="6"/>
         </w:numPr>
+        <w:ind w:left="0" w:firstLine="0"/>
         <w:rPr>
           <w:rFonts w:asciiTheme="minorEastAsia" w:eastAsiaTheme="minorEastAsia" w:hAnsiTheme="minorEastAsia"/>
           <w:sz w:val="18"/>
@@ -2100,6 +2151,7 @@
           <w:ilvl w:val="0"/>
           <w:numId w:val="6"/>
         </w:numPr>
+        <w:ind w:left="0" w:firstLine="0"/>
         <w:rPr>
           <w:rFonts w:asciiTheme="minorEastAsia" w:eastAsiaTheme="minorEastAsia" w:hAnsiTheme="minorEastAsia"/>
           <w:sz w:val="18"/>
@@ -2146,6 +2198,7 @@
           <w:ilvl w:val="1"/>
           <w:numId w:val="6"/>
         </w:numPr>
+        <w:ind w:left="0" w:firstLine="0"/>
         <w:rPr>
           <w:rFonts w:asciiTheme="minorEastAsia" w:eastAsiaTheme="minorEastAsia" w:hAnsiTheme="minorEastAsia"/>
           <w:sz w:val="18"/>
@@ -2169,6 +2222,7 @@
           <w:ilvl w:val="1"/>
           <w:numId w:val="6"/>
         </w:numPr>
+        <w:ind w:left="0" w:firstLine="0"/>
         <w:rPr>
           <w:rFonts w:asciiTheme="minorEastAsia" w:eastAsiaTheme="minorEastAsia" w:hAnsiTheme="minorEastAsia"/>
           <w:sz w:val="18"/>
@@ -2209,6 +2263,7 @@
           <w:ilvl w:val="0"/>
           <w:numId w:val="6"/>
         </w:numPr>
+        <w:ind w:left="0" w:firstLine="0"/>
         <w:rPr>
           <w:rFonts w:asciiTheme="minorEastAsia" w:eastAsiaTheme="minorEastAsia" w:hAnsiTheme="minorEastAsia"/>
           <w:sz w:val="18"/>
@@ -2233,6 +2288,7 @@
           <w:ilvl w:val="1"/>
           <w:numId w:val="6"/>
         </w:numPr>
+        <w:ind w:left="0" w:firstLine="0"/>
         <w:rPr>
           <w:rFonts w:asciiTheme="minorEastAsia" w:eastAsiaTheme="minorEastAsia" w:hAnsiTheme="minorEastAsia"/>
           <w:sz w:val="18"/>
@@ -2256,6 +2312,504 @@
           <w:szCs w:val="18"/>
         </w:rPr>
         <w:t>(M-Needle): 마이크로니들 전달 시스템</w:t>
+      </w:r>
+    </w:p>
+    <w:p>
+      <w:pPr>
+        <w:pStyle w:val="3"/>
+      </w:pPr>
+      <w:r>
+        <w:rPr>
+          <w:rFonts w:asciiTheme="minorEastAsia" w:eastAsiaTheme="minorEastAsia" w:hAnsiTheme="minorEastAsia"/>
+          <w:sz w:val="18"/>
+          <w:szCs w:val="18"/>
+        </w:rPr>
+        <w:t>바이오-</w:t>
+      </w:r>
+      <w:proofErr w:type="spellStart"/>
+      <w:r>
+        <w:rPr>
+          <w:rFonts w:asciiTheme="minorEastAsia" w:eastAsiaTheme="minorEastAsia" w:hAnsiTheme="minorEastAsia"/>
+          <w:sz w:val="18"/>
+          <w:szCs w:val="18"/>
+        </w:rPr>
+        <w:t>인텔리전스</w:t>
+      </w:r>
+      <w:proofErr w:type="spellEnd"/>
+      <w:r>
+        <w:rPr>
+          <w:rFonts w:asciiTheme="minorEastAsia" w:eastAsiaTheme="minorEastAsia" w:hAnsiTheme="minorEastAsia"/>
+          <w:sz w:val="18"/>
+          <w:szCs w:val="18"/>
+        </w:rPr>
+        <w:t xml:space="preserve"> 결합 공정</w:t>
+      </w:r>
+      <w:r>
+        <w:rPr>
+          <w:rFonts w:asciiTheme="minorEastAsia" w:eastAsiaTheme="minorEastAsia" w:hAnsiTheme="minorEastAsia"/>
+          <w:sz w:val="18"/>
+          <w:szCs w:val="18"/>
+        </w:rPr>
+        <w:br/>
+      </w:r>
+      <w:r>
+        <w:rPr>
+          <w:rFonts w:asciiTheme="minorEastAsia" w:eastAsiaTheme="minorEastAsia" w:hAnsiTheme="minorEastAsia"/>
+          <w:sz w:val="18"/>
+          <w:szCs w:val="18"/>
+        </w:rPr>
+        <w:br/>
+      </w:r>
+      <w:r>
+        <w:t>1. 원료의 기원: 고산지대의 생명력 (Wild Harvest)</w:t>
+      </w:r>
+    </w:p>
+    <w:p>
+      <w:pPr>
+        <w:pStyle w:val="a3"/>
+      </w:pPr>
+      <w:r>
+        <w:t xml:space="preserve">ACTS38은 시중의 저가형 </w:t>
+      </w:r>
+      <w:proofErr w:type="spellStart"/>
+      <w:r>
+        <w:t>보스웰리아와</w:t>
+      </w:r>
+      <w:proofErr w:type="spellEnd"/>
+      <w:r>
+        <w:t xml:space="preserve"> 출발점부터 다릅니다. 척박한 고산지대에서 자생하는 </w:t>
+      </w:r>
+      <w:proofErr w:type="spellStart"/>
+      <w:r>
+        <w:t>유향나무의</w:t>
+      </w:r>
+      <w:proofErr w:type="spellEnd"/>
+      <w:r>
+        <w:t xml:space="preserve"> </w:t>
+      </w:r>
+      <w:proofErr w:type="spellStart"/>
+      <w:r>
+        <w:t>수액만을</w:t>
+      </w:r>
+      <w:proofErr w:type="spellEnd"/>
+      <w:r>
+        <w:t xml:space="preserve"> 엄선하며, 유효 성분 파괴를 최소화하기 위한 **'저온 항공 운송 시스템'**을 원칙으로 합니다.</w:t>
+      </w:r>
+    </w:p>
+    <w:p>
+      <w:pPr>
+        <w:pStyle w:val="3"/>
+      </w:pPr>
+      <w:r>
+        <w:t xml:space="preserve">2. 기술적 </w:t>
+      </w:r>
+      <w:proofErr w:type="spellStart"/>
+      <w:r>
+        <w:t>초격차</w:t>
+      </w:r>
+      <w:proofErr w:type="spellEnd"/>
+      <w:r>
+        <w:t>: 5.98%와 65%의 법칙</w:t>
+      </w:r>
+    </w:p>
+    <w:p>
+      <w:pPr>
+        <w:pStyle w:val="a3"/>
+      </w:pPr>
+      <w:r>
+        <w:t>수치로 증명되지 않는 효능은 마케팅에 불과합니다. ACTS38은 데이터로 말합니다.</w:t>
+      </w:r>
+    </w:p>
+    <w:p>
+      <w:pPr>
+        <w:pStyle w:val="a3"/>
+        <w:numPr>
+          <w:ilvl w:val="0"/>
+          <w:numId w:val="9"/>
+        </w:numPr>
+        <w:ind w:left="0" w:firstLine="0"/>
+      </w:pPr>
+      <w:r>
+        <w:rPr>
+          <w:b/>
+          <w:bCs/>
+        </w:rPr>
+        <w:t>지표 성분 극대화 (AKBA/KBA 5.98%+)</w:t>
+      </w:r>
+      <w:r>
+        <w:t xml:space="preserve">: 염증 억제의 핵심인 </w:t>
+      </w:r>
+      <w:proofErr w:type="spellStart"/>
+      <w:r>
+        <w:t>보스웰릭산</w:t>
+      </w:r>
+      <w:proofErr w:type="spellEnd"/>
+      <w:r>
+        <w:t xml:space="preserve">(AKBA, KBA) 함량을 </w:t>
+      </w:r>
+      <w:proofErr w:type="spellStart"/>
+      <w:r>
+        <w:t>식약처</w:t>
+      </w:r>
+      <w:proofErr w:type="spellEnd"/>
+      <w:r>
+        <w:t xml:space="preserve"> 기준치보다 약 20% 이상 높게 유지합니다.</w:t>
+      </w:r>
+    </w:p>
+    <w:p>
+      <w:pPr>
+        <w:pStyle w:val="a3"/>
+        <w:numPr>
+          <w:ilvl w:val="0"/>
+          <w:numId w:val="9"/>
+        </w:numPr>
+        <w:ind w:left="0" w:firstLine="0"/>
+      </w:pPr>
+      <w:r>
+        <w:rPr>
+          <w:b/>
+          <w:bCs/>
+        </w:rPr>
+        <w:t>고농축 규격 (Purity 65%)</w:t>
+      </w:r>
+      <w:r>
+        <w:t xml:space="preserve">: 불순물을 제거하고 유효 성분만을 65% 이상 농축한 </w:t>
+      </w:r>
+      <w:r>
+        <w:rPr>
+          <w:b/>
+          <w:bCs/>
+        </w:rPr>
+        <w:t>'하이-</w:t>
+      </w:r>
+      <w:proofErr w:type="spellStart"/>
+      <w:r>
+        <w:rPr>
+          <w:b/>
+          <w:bCs/>
+        </w:rPr>
+        <w:t>퓨리티</w:t>
+      </w:r>
+      <w:proofErr w:type="spellEnd"/>
+      <w:r>
+        <w:rPr>
+          <w:b/>
+          <w:bCs/>
+        </w:rPr>
+        <w:t>(High-Purity) 액티브'</w:t>
+      </w:r>
+      <w:r>
+        <w:t xml:space="preserve"> 원료를 사용하여, 소량으로도 즉각적인 </w:t>
+      </w:r>
+      <w:proofErr w:type="spellStart"/>
+      <w:r>
+        <w:t>리커버리</w:t>
+      </w:r>
+      <w:proofErr w:type="spellEnd"/>
+      <w:r>
+        <w:t xml:space="preserve"> 반응을 유도합니다.</w:t>
+      </w:r>
+    </w:p>
+    <w:p>
+      <w:pPr>
+        <w:pStyle w:val="3"/>
+      </w:pPr>
+      <w:r>
+        <w:t xml:space="preserve">3. 공정의 진화 </w:t>
+      </w:r>
+      <w:proofErr w:type="spellStart"/>
+      <w:r>
+        <w:t>로드맵</w:t>
+      </w:r>
+      <w:proofErr w:type="spellEnd"/>
+      <w:r>
+        <w:t xml:space="preserve"> (The Extraction Evolution)</w:t>
+      </w:r>
+    </w:p>
+    <w:p>
+      <w:pPr>
+        <w:pStyle w:val="a3"/>
+      </w:pPr>
+      <w:r>
+        <w:t xml:space="preserve">지용성 원료의 한계를 극복하고 </w:t>
+      </w:r>
+      <w:proofErr w:type="spellStart"/>
+      <w:r>
+        <w:t>순수도를</w:t>
+      </w:r>
+      <w:proofErr w:type="spellEnd"/>
+      <w:r>
+        <w:t xml:space="preserve"> 높이기 위한 ACTS38만의 3단계 추출 공정입니다.</w:t>
+      </w:r>
+    </w:p>
+    <w:p>
+      <w:pPr>
+        <w:pStyle w:val="a3"/>
+        <w:numPr>
+          <w:ilvl w:val="0"/>
+          <w:numId w:val="10"/>
+        </w:numPr>
+        <w:ind w:left="0" w:firstLine="0"/>
+      </w:pPr>
+      <w:r>
+        <w:rPr>
+          <w:b/>
+          <w:bCs/>
+        </w:rPr>
+        <w:t xml:space="preserve">Step 1. </w:t>
+      </w:r>
+      <w:proofErr w:type="spellStart"/>
+      <w:r>
+        <w:rPr>
+          <w:b/>
+          <w:bCs/>
+        </w:rPr>
+        <w:t>초임계</w:t>
+      </w:r>
+      <w:proofErr w:type="spellEnd"/>
+      <w:r>
+        <w:rPr>
+          <w:b/>
+          <w:bCs/>
+        </w:rPr>
+        <w:t xml:space="preserve"> 이산화탄소 추출 (SFE)</w:t>
+      </w:r>
+      <w:r>
+        <w:t xml:space="preserve">: 화학 용매 대신 액체와 기체의 중간 상태인 CO2를 사용하여 유효 성분을 추출합니다. 잔류 용매가 0.00%이며, 열에 의한 영양소 파괴가 없는 </w:t>
+      </w:r>
+      <w:r>
+        <w:rPr>
+          <w:b/>
+          <w:bCs/>
+        </w:rPr>
+        <w:t>'Zero-Residue'</w:t>
+      </w:r>
+      <w:r>
+        <w:t xml:space="preserve"> 공법입니다.</w:t>
+      </w:r>
+    </w:p>
+    <w:p>
+      <w:pPr>
+        <w:pStyle w:val="a3"/>
+        <w:numPr>
+          <w:ilvl w:val="0"/>
+          <w:numId w:val="10"/>
+        </w:numPr>
+        <w:ind w:left="0" w:firstLine="0"/>
+      </w:pPr>
+      <w:r>
+        <w:rPr>
+          <w:b/>
+          <w:bCs/>
+        </w:rPr>
+        <w:t xml:space="preserve">Step 2. </w:t>
+      </w:r>
+      <w:proofErr w:type="spellStart"/>
+      <w:r>
+        <w:rPr>
+          <w:b/>
+          <w:bCs/>
+        </w:rPr>
+        <w:t>아임계</w:t>
+      </w:r>
+      <w:proofErr w:type="spellEnd"/>
+      <w:r>
+        <w:rPr>
+          <w:b/>
+          <w:bCs/>
+        </w:rPr>
+        <w:t xml:space="preserve"> 물 추출 (SWE)</w:t>
+      </w:r>
+      <w:r>
+        <w:t xml:space="preserve">: </w:t>
+      </w:r>
+      <w:proofErr w:type="spellStart"/>
+      <w:r>
+        <w:t>초임계의</w:t>
+      </w:r>
+      <w:proofErr w:type="spellEnd"/>
+      <w:r>
+        <w:t xml:space="preserve"> 다음 세대 기술로, 고온·고압의 물을 용매로 활용합니다. 지용성 </w:t>
+      </w:r>
+      <w:proofErr w:type="spellStart"/>
+      <w:r>
+        <w:t>성분뿐만</w:t>
+      </w:r>
+      <w:proofErr w:type="spellEnd"/>
+      <w:r>
+        <w:t xml:space="preserve"> 아니라 </w:t>
+      </w:r>
+      <w:proofErr w:type="spellStart"/>
+      <w:r>
+        <w:t>보스웰리아</w:t>
+      </w:r>
+      <w:proofErr w:type="spellEnd"/>
+      <w:r>
+        <w:t xml:space="preserve"> 내 숨겨진 미세 수용성 활성 성분까지 통째로 끌어올려 </w:t>
+      </w:r>
+      <w:r>
+        <w:rPr>
+          <w:b/>
+          <w:bCs/>
+        </w:rPr>
+        <w:t>'Full-Spectrum'</w:t>
+      </w:r>
+      <w:r>
+        <w:t xml:space="preserve"> 추출을 완성합니다.</w:t>
+      </w:r>
+    </w:p>
+    <w:p>
+      <w:pPr>
+        <w:pStyle w:val="a3"/>
+        <w:numPr>
+          <w:ilvl w:val="0"/>
+          <w:numId w:val="10"/>
+        </w:numPr>
+        <w:ind w:left="0" w:firstLine="0"/>
+      </w:pPr>
+      <w:r>
+        <w:rPr>
+          <w:b/>
+          <w:bCs/>
+        </w:rPr>
+        <w:t>Step 3. 분자 증류 및 정제 (Molecular Distillation)</w:t>
+      </w:r>
+      <w:r>
+        <w:t xml:space="preserve">: 추출물 중에서도 가장 분자량이 작고 활성도가 높은 </w:t>
+      </w:r>
+      <w:proofErr w:type="spellStart"/>
+      <w:r>
+        <w:t>입자만을</w:t>
+      </w:r>
+      <w:proofErr w:type="spellEnd"/>
+      <w:r>
+        <w:t xml:space="preserve"> 골라내는 초정밀 정제 과정을 거쳐, ACTS38만의 독점 원료 엔진이 완성됩니다.</w:t>
+      </w:r>
+    </w:p>
+    <w:p>
+      <w:pPr>
+        <w:pStyle w:val="3"/>
+      </w:pPr>
+      <w:r>
+        <w:t>4. 원료 다변화 전략 (Ingredient Portfolio)</w:t>
+      </w:r>
+    </w:p>
+    <w:p>
+      <w:pPr>
+        <w:pStyle w:val="a3"/>
+      </w:pPr>
+      <w:proofErr w:type="spellStart"/>
+      <w:r>
+        <w:t>보스웰리아를</w:t>
+      </w:r>
+      <w:proofErr w:type="spellEnd"/>
+      <w:r>
+        <w:t xml:space="preserve"> 중심으로 한 ACTS38의 원료 생태계 확장 계획입니다.</w:t>
+      </w:r>
+    </w:p>
+    <w:p>
+      <w:pPr>
+        <w:pStyle w:val="a3"/>
+        <w:numPr>
+          <w:ilvl w:val="0"/>
+          <w:numId w:val="11"/>
+        </w:numPr>
+        <w:ind w:left="0" w:firstLine="0"/>
+      </w:pPr>
+      <w:r>
+        <w:rPr>
+          <w:b/>
+          <w:bCs/>
+        </w:rPr>
+        <w:lastRenderedPageBreak/>
+        <w:t>1단계 [Core]</w:t>
+      </w:r>
+      <w:r>
+        <w:t xml:space="preserve">: 고순도 </w:t>
+      </w:r>
+      <w:proofErr w:type="spellStart"/>
+      <w:r>
+        <w:t>보스웰리아</w:t>
+      </w:r>
+      <w:proofErr w:type="spellEnd"/>
+      <w:r>
+        <w:t xml:space="preserve"> 단일 엔진 완성.</w:t>
+      </w:r>
+    </w:p>
+    <w:p>
+      <w:pPr>
+        <w:pStyle w:val="a3"/>
+        <w:numPr>
+          <w:ilvl w:val="0"/>
+          <w:numId w:val="11"/>
+        </w:numPr>
+        <w:ind w:left="0" w:firstLine="0"/>
+      </w:pPr>
+      <w:r>
+        <w:rPr>
+          <w:b/>
+          <w:bCs/>
+        </w:rPr>
+        <w:t>2단계 [Synergy]</w:t>
+      </w:r>
+      <w:r>
+        <w:t xml:space="preserve">: </w:t>
+      </w:r>
+      <w:proofErr w:type="spellStart"/>
+      <w:r>
+        <w:t>보스웰리아</w:t>
+      </w:r>
+      <w:proofErr w:type="spellEnd"/>
+      <w:r>
+        <w:t xml:space="preserve"> + </w:t>
+      </w:r>
+      <w:r>
+        <w:rPr>
+          <w:b/>
+          <w:bCs/>
+        </w:rPr>
+        <w:t>신규 천연 재생 추출물</w:t>
+      </w:r>
+      <w:r>
+        <w:t xml:space="preserve"> (시너지 극대화).</w:t>
+      </w:r>
+    </w:p>
+    <w:p>
+      <w:pPr>
+        <w:pStyle w:val="a3"/>
+        <w:numPr>
+          <w:ilvl w:val="0"/>
+          <w:numId w:val="11"/>
+        </w:numPr>
+        <w:ind w:left="0" w:firstLine="0"/>
+      </w:pPr>
+      <w:r>
+        <w:rPr>
+          <w:b/>
+          <w:bCs/>
+        </w:rPr>
+        <w:t>3단계 [Beyond]</w:t>
+      </w:r>
+      <w:r>
+        <w:t xml:space="preserve">: </w:t>
+      </w:r>
+      <w:proofErr w:type="spellStart"/>
+      <w:r>
+        <w:t>아임계</w:t>
+      </w:r>
+      <w:proofErr w:type="spellEnd"/>
+      <w:r>
+        <w:t xml:space="preserve"> 공법으로 추출한 </w:t>
+      </w:r>
+      <w:r>
+        <w:rPr>
+          <w:b/>
+          <w:bCs/>
+        </w:rPr>
+        <w:t>독자적 차세대 원료</w:t>
+      </w:r>
+      <w:r>
+        <w:t xml:space="preserve"> 라인업 구축.</w:t>
       </w:r>
     </w:p>
     <w:p>
@@ -2265,38 +2819,13 @@
           <w:ilvl w:val="1"/>
           <w:numId w:val="6"/>
         </w:numPr>
-        <w:rPr>
-          <w:rFonts w:asciiTheme="minorEastAsia" w:eastAsiaTheme="minorEastAsia" w:hAnsiTheme="minorEastAsia"/>
-          <w:sz w:val="18"/>
-          <w:szCs w:val="18"/>
-        </w:rPr>
-      </w:pPr>
-      <w:r>
-        <w:rPr>
-          <w:rFonts w:asciiTheme="minorEastAsia" w:eastAsiaTheme="minorEastAsia" w:hAnsiTheme="minorEastAsia"/>
-          <w:sz w:val="18"/>
-          <w:szCs w:val="18"/>
-        </w:rPr>
-        <w:t>바이오-</w:t>
-      </w:r>
-      <w:proofErr w:type="spellStart"/>
-      <w:r>
-        <w:rPr>
-          <w:rFonts w:asciiTheme="minorEastAsia" w:eastAsiaTheme="minorEastAsia" w:hAnsiTheme="minorEastAsia"/>
-          <w:sz w:val="18"/>
-          <w:szCs w:val="18"/>
-        </w:rPr>
-        <w:t>인텔리전스</w:t>
-      </w:r>
-      <w:proofErr w:type="spellEnd"/>
-      <w:r>
-        <w:rPr>
-          <w:rFonts w:asciiTheme="minorEastAsia" w:eastAsiaTheme="minorEastAsia" w:hAnsiTheme="minorEastAsia"/>
-          <w:sz w:val="18"/>
-          <w:szCs w:val="18"/>
-        </w:rPr>
-        <w:t xml:space="preserve"> 결합 공정</w:t>
-      </w:r>
+        <w:ind w:left="0" w:firstLine="0"/>
+        <w:rPr>
+          <w:rFonts w:asciiTheme="minorEastAsia" w:eastAsiaTheme="minorEastAsia" w:hAnsiTheme="minorEastAsia"/>
+          <w:sz w:val="18"/>
+          <w:szCs w:val="18"/>
+        </w:rPr>
+      </w:pPr>
     </w:p>
     <w:p>
       <w:pPr>
@@ -2313,8 +2842,6 @@
           <w:szCs w:val="18"/>
         </w:rPr>
       </w:pPr>
-      <w:bookmarkStart w:id="0" w:name="_GoBack"/>
-      <w:bookmarkEnd w:id="0"/>
     </w:p>
     <w:p>
       <w:pPr>
@@ -2405,7 +2932,7 @@
         <w:spacing w:before="100" w:beforeAutospacing="1" w:after="100" w:afterAutospacing="1" w:line="240" w:lineRule="auto"/>
         <w:jc w:val="left"/>
         <w:rPr>
-          <w:rFonts w:asciiTheme="minorEastAsia" w:hAnsiTheme="minorEastAsia" w:cs="굴림" w:hint="eastAsia"/>
+          <w:rFonts w:asciiTheme="minorEastAsia" w:hAnsiTheme="minorEastAsia" w:cs="굴림"/>
           <w:kern w:val="0"/>
           <w:sz w:val="18"/>
           <w:szCs w:val="18"/>
@@ -2640,6 +3167,155 @@
     </w:lvl>
   </w:abstractNum>
   <w:abstractNum w:abstractNumId="1" w15:restartNumberingAfterBreak="0">
+    <w:nsid w:val="0F0C6D1C"/>
+    <w:multiLevelType w:val="multilevel"/>
+    <w:tmpl w:val="53A6758A"/>
+    <w:lvl w:ilvl="0">
+      <w:start w:val="1"/>
+      <w:numFmt w:val="bullet"/>
+      <w:lvlText w:val=""/>
+      <w:lvlJc w:val="left"/>
+      <w:pPr>
+        <w:tabs>
+          <w:tab w:val="num" w:pos="720"/>
+        </w:tabs>
+        <w:ind w:left="720" w:hanging="360"/>
+      </w:pPr>
+      <w:rPr>
+        <w:rFonts w:ascii="Symbol" w:hAnsi="Symbol" w:hint="default"/>
+        <w:sz w:val="20"/>
+      </w:rPr>
+    </w:lvl>
+    <w:lvl w:ilvl="1" w:tentative="1">
+      <w:start w:val="1"/>
+      <w:numFmt w:val="bullet"/>
+      <w:lvlText w:val="o"/>
+      <w:lvlJc w:val="left"/>
+      <w:pPr>
+        <w:tabs>
+          <w:tab w:val="num" w:pos="1440"/>
+        </w:tabs>
+        <w:ind w:left="1440" w:hanging="360"/>
+      </w:pPr>
+      <w:rPr>
+        <w:rFonts w:ascii="Courier New" w:hAnsi="Courier New" w:hint="default"/>
+        <w:sz w:val="20"/>
+      </w:rPr>
+    </w:lvl>
+    <w:lvl w:ilvl="2" w:tentative="1">
+      <w:start w:val="1"/>
+      <w:numFmt w:val="bullet"/>
+      <w:lvlText w:val=""/>
+      <w:lvlJc w:val="left"/>
+      <w:pPr>
+        <w:tabs>
+          <w:tab w:val="num" w:pos="2160"/>
+        </w:tabs>
+        <w:ind w:left="2160" w:hanging="360"/>
+      </w:pPr>
+      <w:rPr>
+        <w:rFonts w:ascii="Wingdings" w:hAnsi="Wingdings" w:hint="default"/>
+        <w:sz w:val="20"/>
+      </w:rPr>
+    </w:lvl>
+    <w:lvl w:ilvl="3" w:tentative="1">
+      <w:start w:val="1"/>
+      <w:numFmt w:val="bullet"/>
+      <w:lvlText w:val=""/>
+      <w:lvlJc w:val="left"/>
+      <w:pPr>
+        <w:tabs>
+          <w:tab w:val="num" w:pos="2880"/>
+        </w:tabs>
+        <w:ind w:left="2880" w:hanging="360"/>
+      </w:pPr>
+      <w:rPr>
+        <w:rFonts w:ascii="Wingdings" w:hAnsi="Wingdings" w:hint="default"/>
+        <w:sz w:val="20"/>
+      </w:rPr>
+    </w:lvl>
+    <w:lvl w:ilvl="4" w:tentative="1">
+      <w:start w:val="1"/>
+      <w:numFmt w:val="bullet"/>
+      <w:lvlText w:val=""/>
+      <w:lvlJc w:val="left"/>
+      <w:pPr>
+        <w:tabs>
+          <w:tab w:val="num" w:pos="3600"/>
+        </w:tabs>
+        <w:ind w:left="3600" w:hanging="360"/>
+      </w:pPr>
+      <w:rPr>
+        <w:rFonts w:ascii="Wingdings" w:hAnsi="Wingdings" w:hint="default"/>
+        <w:sz w:val="20"/>
+      </w:rPr>
+    </w:lvl>
+    <w:lvl w:ilvl="5" w:tentative="1">
+      <w:start w:val="1"/>
+      <w:numFmt w:val="bullet"/>
+      <w:lvlText w:val=""/>
+      <w:lvlJc w:val="left"/>
+      <w:pPr>
+        <w:tabs>
+          <w:tab w:val="num" w:pos="4320"/>
+        </w:tabs>
+        <w:ind w:left="4320" w:hanging="360"/>
+      </w:pPr>
+      <w:rPr>
+        <w:rFonts w:ascii="Wingdings" w:hAnsi="Wingdings" w:hint="default"/>
+        <w:sz w:val="20"/>
+      </w:rPr>
+    </w:lvl>
+    <w:lvl w:ilvl="6" w:tentative="1">
+      <w:start w:val="1"/>
+      <w:numFmt w:val="bullet"/>
+      <w:lvlText w:val=""/>
+      <w:lvlJc w:val="left"/>
+      <w:pPr>
+        <w:tabs>
+          <w:tab w:val="num" w:pos="5040"/>
+        </w:tabs>
+        <w:ind w:left="5040" w:hanging="360"/>
+      </w:pPr>
+      <w:rPr>
+        <w:rFonts w:ascii="Wingdings" w:hAnsi="Wingdings" w:hint="default"/>
+        <w:sz w:val="20"/>
+      </w:rPr>
+    </w:lvl>
+    <w:lvl w:ilvl="7" w:tentative="1">
+      <w:start w:val="1"/>
+      <w:numFmt w:val="bullet"/>
+      <w:lvlText w:val=""/>
+      <w:lvlJc w:val="left"/>
+      <w:pPr>
+        <w:tabs>
+          <w:tab w:val="num" w:pos="5760"/>
+        </w:tabs>
+        <w:ind w:left="5760" w:hanging="360"/>
+      </w:pPr>
+      <w:rPr>
+        <w:rFonts w:ascii="Wingdings" w:hAnsi="Wingdings" w:hint="default"/>
+        <w:sz w:val="20"/>
+      </w:rPr>
+    </w:lvl>
+    <w:lvl w:ilvl="8" w:tentative="1">
+      <w:start w:val="1"/>
+      <w:numFmt w:val="bullet"/>
+      <w:lvlText w:val=""/>
+      <w:lvlJc w:val="left"/>
+      <w:pPr>
+        <w:tabs>
+          <w:tab w:val="num" w:pos="6480"/>
+        </w:tabs>
+        <w:ind w:left="6480" w:hanging="360"/>
+      </w:pPr>
+      <w:rPr>
+        <w:rFonts w:ascii="Wingdings" w:hAnsi="Wingdings" w:hint="default"/>
+        <w:sz w:val="20"/>
+      </w:rPr>
+    </w:lvl>
+  </w:abstractNum>
+  <w:abstractNum w:abstractNumId="2" w15:restartNumberingAfterBreak="0">
     <w:nsid w:val="1CBE5C20"/>
     <w:multiLevelType w:val="multilevel"/>
     <w:tmpl w:val="1DEEA53E"/>
@@ -2788,7 +3464,7 @@
       </w:rPr>
     </w:lvl>
   </w:abstractNum>
-  <w:abstractNum w:abstractNumId="2" w15:restartNumberingAfterBreak="0">
+  <w:abstractNum w:abstractNumId="3" w15:restartNumberingAfterBreak="0">
     <w:nsid w:val="237F6611"/>
     <w:multiLevelType w:val="multilevel"/>
     <w:tmpl w:val="B6C66AFC"/>
@@ -2937,7 +3613,7 @@
       </w:rPr>
     </w:lvl>
   </w:abstractNum>
-  <w:abstractNum w:abstractNumId="3" w15:restartNumberingAfterBreak="0">
+  <w:abstractNum w:abstractNumId="4" w15:restartNumberingAfterBreak="0">
     <w:nsid w:val="5DCC27F7"/>
     <w:multiLevelType w:val="multilevel"/>
     <w:tmpl w:val="CB34402C"/>
@@ -3086,7 +3762,7 @@
       </w:rPr>
     </w:lvl>
   </w:abstractNum>
-  <w:abstractNum w:abstractNumId="4" w15:restartNumberingAfterBreak="0">
+  <w:abstractNum w:abstractNumId="5" w15:restartNumberingAfterBreak="0">
     <w:nsid w:val="5EA36FA3"/>
     <w:multiLevelType w:val="multilevel"/>
     <w:tmpl w:val="162AD048"/>
@@ -3235,7 +3911,156 @@
       </w:rPr>
     </w:lvl>
   </w:abstractNum>
-  <w:abstractNum w:abstractNumId="5" w15:restartNumberingAfterBreak="0">
+  <w:abstractNum w:abstractNumId="6" w15:restartNumberingAfterBreak="0">
+    <w:nsid w:val="5EBD3CB2"/>
+    <w:multiLevelType w:val="multilevel"/>
+    <w:tmpl w:val="9364E950"/>
+    <w:lvl w:ilvl="0">
+      <w:start w:val="1"/>
+      <w:numFmt w:val="bullet"/>
+      <w:lvlText w:val=""/>
+      <w:lvlJc w:val="left"/>
+      <w:pPr>
+        <w:tabs>
+          <w:tab w:val="num" w:pos="720"/>
+        </w:tabs>
+        <w:ind w:left="720" w:hanging="360"/>
+      </w:pPr>
+      <w:rPr>
+        <w:rFonts w:ascii="Symbol" w:hAnsi="Symbol" w:hint="default"/>
+        <w:sz w:val="20"/>
+      </w:rPr>
+    </w:lvl>
+    <w:lvl w:ilvl="1" w:tentative="1">
+      <w:start w:val="1"/>
+      <w:numFmt w:val="bullet"/>
+      <w:lvlText w:val="o"/>
+      <w:lvlJc w:val="left"/>
+      <w:pPr>
+        <w:tabs>
+          <w:tab w:val="num" w:pos="1440"/>
+        </w:tabs>
+        <w:ind w:left="1440" w:hanging="360"/>
+      </w:pPr>
+      <w:rPr>
+        <w:rFonts w:ascii="Courier New" w:hAnsi="Courier New" w:hint="default"/>
+        <w:sz w:val="20"/>
+      </w:rPr>
+    </w:lvl>
+    <w:lvl w:ilvl="2" w:tentative="1">
+      <w:start w:val="1"/>
+      <w:numFmt w:val="bullet"/>
+      <w:lvlText w:val=""/>
+      <w:lvlJc w:val="left"/>
+      <w:pPr>
+        <w:tabs>
+          <w:tab w:val="num" w:pos="2160"/>
+        </w:tabs>
+        <w:ind w:left="2160" w:hanging="360"/>
+      </w:pPr>
+      <w:rPr>
+        <w:rFonts w:ascii="Wingdings" w:hAnsi="Wingdings" w:hint="default"/>
+        <w:sz w:val="20"/>
+      </w:rPr>
+    </w:lvl>
+    <w:lvl w:ilvl="3" w:tentative="1">
+      <w:start w:val="1"/>
+      <w:numFmt w:val="bullet"/>
+      <w:lvlText w:val=""/>
+      <w:lvlJc w:val="left"/>
+      <w:pPr>
+        <w:tabs>
+          <w:tab w:val="num" w:pos="2880"/>
+        </w:tabs>
+        <w:ind w:left="2880" w:hanging="360"/>
+      </w:pPr>
+      <w:rPr>
+        <w:rFonts w:ascii="Wingdings" w:hAnsi="Wingdings" w:hint="default"/>
+        <w:sz w:val="20"/>
+      </w:rPr>
+    </w:lvl>
+    <w:lvl w:ilvl="4" w:tentative="1">
+      <w:start w:val="1"/>
+      <w:numFmt w:val="bullet"/>
+      <w:lvlText w:val=""/>
+      <w:lvlJc w:val="left"/>
+      <w:pPr>
+        <w:tabs>
+          <w:tab w:val="num" w:pos="3600"/>
+        </w:tabs>
+        <w:ind w:left="3600" w:hanging="360"/>
+      </w:pPr>
+      <w:rPr>
+        <w:rFonts w:ascii="Wingdings" w:hAnsi="Wingdings" w:hint="default"/>
+        <w:sz w:val="20"/>
+      </w:rPr>
+    </w:lvl>
+    <w:lvl w:ilvl="5" w:tentative="1">
+      <w:start w:val="1"/>
+      <w:numFmt w:val="bullet"/>
+      <w:lvlText w:val=""/>
+      <w:lvlJc w:val="left"/>
+      <w:pPr>
+        <w:tabs>
+          <w:tab w:val="num" w:pos="4320"/>
+        </w:tabs>
+        <w:ind w:left="4320" w:hanging="360"/>
+      </w:pPr>
+      <w:rPr>
+        <w:rFonts w:ascii="Wingdings" w:hAnsi="Wingdings" w:hint="default"/>
+        <w:sz w:val="20"/>
+      </w:rPr>
+    </w:lvl>
+    <w:lvl w:ilvl="6" w:tentative="1">
+      <w:start w:val="1"/>
+      <w:numFmt w:val="bullet"/>
+      <w:lvlText w:val=""/>
+      <w:lvlJc w:val="left"/>
+      <w:pPr>
+        <w:tabs>
+          <w:tab w:val="num" w:pos="5040"/>
+        </w:tabs>
+        <w:ind w:left="5040" w:hanging="360"/>
+      </w:pPr>
+      <w:rPr>
+        <w:rFonts w:ascii="Wingdings" w:hAnsi="Wingdings" w:hint="default"/>
+        <w:sz w:val="20"/>
+      </w:rPr>
+    </w:lvl>
+    <w:lvl w:ilvl="7" w:tentative="1">
+      <w:start w:val="1"/>
+      <w:numFmt w:val="bullet"/>
+      <w:lvlText w:val=""/>
+      <w:lvlJc w:val="left"/>
+      <w:pPr>
+        <w:tabs>
+          <w:tab w:val="num" w:pos="5760"/>
+        </w:tabs>
+        <w:ind w:left="5760" w:hanging="360"/>
+      </w:pPr>
+      <w:rPr>
+        <w:rFonts w:ascii="Wingdings" w:hAnsi="Wingdings" w:hint="default"/>
+        <w:sz w:val="20"/>
+      </w:rPr>
+    </w:lvl>
+    <w:lvl w:ilvl="8" w:tentative="1">
+      <w:start w:val="1"/>
+      <w:numFmt w:val="bullet"/>
+      <w:lvlText w:val=""/>
+      <w:lvlJc w:val="left"/>
+      <w:pPr>
+        <w:tabs>
+          <w:tab w:val="num" w:pos="6480"/>
+        </w:tabs>
+        <w:ind w:left="6480" w:hanging="360"/>
+      </w:pPr>
+      <w:rPr>
+        <w:rFonts w:ascii="Wingdings" w:hAnsi="Wingdings" w:hint="default"/>
+        <w:sz w:val="20"/>
+      </w:rPr>
+    </w:lvl>
+  </w:abstractNum>
+  <w:abstractNum w:abstractNumId="7" w15:restartNumberingAfterBreak="0">
     <w:nsid w:val="644A4A27"/>
     <w:multiLevelType w:val="multilevel"/>
     <w:tmpl w:val="EAEE393C"/>
@@ -3384,7 +4209,7 @@
       </w:rPr>
     </w:lvl>
   </w:abstractNum>
-  <w:abstractNum w:abstractNumId="6" w15:restartNumberingAfterBreak="0">
+  <w:abstractNum w:abstractNumId="8" w15:restartNumberingAfterBreak="0">
     <w:nsid w:val="65F365B8"/>
     <w:multiLevelType w:val="multilevel"/>
     <w:tmpl w:val="2AEE5CAC"/>
@@ -3533,7 +4358,156 @@
       </w:rPr>
     </w:lvl>
   </w:abstractNum>
-  <w:abstractNum w:abstractNumId="7" w15:restartNumberingAfterBreak="0">
+  <w:abstractNum w:abstractNumId="9" w15:restartNumberingAfterBreak="0">
+    <w:nsid w:val="68583647"/>
+    <w:multiLevelType w:val="multilevel"/>
+    <w:tmpl w:val="1E5613AC"/>
+    <w:lvl w:ilvl="0">
+      <w:start w:val="1"/>
+      <w:numFmt w:val="bullet"/>
+      <w:lvlText w:val=""/>
+      <w:lvlJc w:val="left"/>
+      <w:pPr>
+        <w:tabs>
+          <w:tab w:val="num" w:pos="720"/>
+        </w:tabs>
+        <w:ind w:left="720" w:hanging="360"/>
+      </w:pPr>
+      <w:rPr>
+        <w:rFonts w:ascii="Symbol" w:hAnsi="Symbol" w:hint="default"/>
+        <w:sz w:val="20"/>
+      </w:rPr>
+    </w:lvl>
+    <w:lvl w:ilvl="1" w:tentative="1">
+      <w:start w:val="1"/>
+      <w:numFmt w:val="bullet"/>
+      <w:lvlText w:val="o"/>
+      <w:lvlJc w:val="left"/>
+      <w:pPr>
+        <w:tabs>
+          <w:tab w:val="num" w:pos="1440"/>
+        </w:tabs>
+        <w:ind w:left="1440" w:hanging="360"/>
+      </w:pPr>
+      <w:rPr>
+        <w:rFonts w:ascii="Courier New" w:hAnsi="Courier New" w:hint="default"/>
+        <w:sz w:val="20"/>
+      </w:rPr>
+    </w:lvl>
+    <w:lvl w:ilvl="2" w:tentative="1">
+      <w:start w:val="1"/>
+      <w:numFmt w:val="bullet"/>
+      <w:lvlText w:val=""/>
+      <w:lvlJc w:val="left"/>
+      <w:pPr>
+        <w:tabs>
+          <w:tab w:val="num" w:pos="2160"/>
+        </w:tabs>
+        <w:ind w:left="2160" w:hanging="360"/>
+      </w:pPr>
+      <w:rPr>
+        <w:rFonts w:ascii="Wingdings" w:hAnsi="Wingdings" w:hint="default"/>
+        <w:sz w:val="20"/>
+      </w:rPr>
+    </w:lvl>
+    <w:lvl w:ilvl="3" w:tentative="1">
+      <w:start w:val="1"/>
+      <w:numFmt w:val="bullet"/>
+      <w:lvlText w:val=""/>
+      <w:lvlJc w:val="left"/>
+      <w:pPr>
+        <w:tabs>
+          <w:tab w:val="num" w:pos="2880"/>
+        </w:tabs>
+        <w:ind w:left="2880" w:hanging="360"/>
+      </w:pPr>
+      <w:rPr>
+        <w:rFonts w:ascii="Wingdings" w:hAnsi="Wingdings" w:hint="default"/>
+        <w:sz w:val="20"/>
+      </w:rPr>
+    </w:lvl>
+    <w:lvl w:ilvl="4" w:tentative="1">
+      <w:start w:val="1"/>
+      <w:numFmt w:val="bullet"/>
+      <w:lvlText w:val=""/>
+      <w:lvlJc w:val="left"/>
+      <w:pPr>
+        <w:tabs>
+          <w:tab w:val="num" w:pos="3600"/>
+        </w:tabs>
+        <w:ind w:left="3600" w:hanging="360"/>
+      </w:pPr>
+      <w:rPr>
+        <w:rFonts w:ascii="Wingdings" w:hAnsi="Wingdings" w:hint="default"/>
+        <w:sz w:val="20"/>
+      </w:rPr>
+    </w:lvl>
+    <w:lvl w:ilvl="5" w:tentative="1">
+      <w:start w:val="1"/>
+      <w:numFmt w:val="bullet"/>
+      <w:lvlText w:val=""/>
+      <w:lvlJc w:val="left"/>
+      <w:pPr>
+        <w:tabs>
+          <w:tab w:val="num" w:pos="4320"/>
+        </w:tabs>
+        <w:ind w:left="4320" w:hanging="360"/>
+      </w:pPr>
+      <w:rPr>
+        <w:rFonts w:ascii="Wingdings" w:hAnsi="Wingdings" w:hint="default"/>
+        <w:sz w:val="20"/>
+      </w:rPr>
+    </w:lvl>
+    <w:lvl w:ilvl="6" w:tentative="1">
+      <w:start w:val="1"/>
+      <w:numFmt w:val="bullet"/>
+      <w:lvlText w:val=""/>
+      <w:lvlJc w:val="left"/>
+      <w:pPr>
+        <w:tabs>
+          <w:tab w:val="num" w:pos="5040"/>
+        </w:tabs>
+        <w:ind w:left="5040" w:hanging="360"/>
+      </w:pPr>
+      <w:rPr>
+        <w:rFonts w:ascii="Wingdings" w:hAnsi="Wingdings" w:hint="default"/>
+        <w:sz w:val="20"/>
+      </w:rPr>
+    </w:lvl>
+    <w:lvl w:ilvl="7" w:tentative="1">
+      <w:start w:val="1"/>
+      <w:numFmt w:val="bullet"/>
+      <w:lvlText w:val=""/>
+      <w:lvlJc w:val="left"/>
+      <w:pPr>
+        <w:tabs>
+          <w:tab w:val="num" w:pos="5760"/>
+        </w:tabs>
+        <w:ind w:left="5760" w:hanging="360"/>
+      </w:pPr>
+      <w:rPr>
+        <w:rFonts w:ascii="Wingdings" w:hAnsi="Wingdings" w:hint="default"/>
+        <w:sz w:val="20"/>
+      </w:rPr>
+    </w:lvl>
+    <w:lvl w:ilvl="8" w:tentative="1">
+      <w:start w:val="1"/>
+      <w:numFmt w:val="bullet"/>
+      <w:lvlText w:val=""/>
+      <w:lvlJc w:val="left"/>
+      <w:pPr>
+        <w:tabs>
+          <w:tab w:val="num" w:pos="6480"/>
+        </w:tabs>
+        <w:ind w:left="6480" w:hanging="360"/>
+      </w:pPr>
+      <w:rPr>
+        <w:rFonts w:ascii="Wingdings" w:hAnsi="Wingdings" w:hint="default"/>
+        <w:sz w:val="20"/>
+      </w:rPr>
+    </w:lvl>
+  </w:abstractNum>
+  <w:abstractNum w:abstractNumId="10" w15:restartNumberingAfterBreak="0">
     <w:nsid w:val="73A0177E"/>
     <w:multiLevelType w:val="multilevel"/>
     <w:tmpl w:val="CB5C1E7C"/>
@@ -3683,28 +4657,37 @@
     </w:lvl>
   </w:abstractNum>
   <w:num w:numId="1">
+    <w:abstractNumId w:val="3"/>
+  </w:num>
+  <w:num w:numId="2">
+    <w:abstractNumId w:val="4"/>
+  </w:num>
+  <w:num w:numId="3">
     <w:abstractNumId w:val="2"/>
   </w:num>
-  <w:num w:numId="2">
-    <w:abstractNumId w:val="3"/>
-  </w:num>
-  <w:num w:numId="3">
-    <w:abstractNumId w:val="1"/>
-  </w:num>
   <w:num w:numId="4">
-    <w:abstractNumId w:val="5"/>
+    <w:abstractNumId w:val="7"/>
   </w:num>
   <w:num w:numId="5">
     <w:abstractNumId w:val="0"/>
   </w:num>
   <w:num w:numId="6">
-    <w:abstractNumId w:val="4"/>
+    <w:abstractNumId w:val="5"/>
   </w:num>
   <w:num w:numId="7">
-    <w:abstractNumId w:val="7"/>
+    <w:abstractNumId w:val="10"/>
   </w:num>
   <w:num w:numId="8">
+    <w:abstractNumId w:val="8"/>
+  </w:num>
+  <w:num w:numId="9">
     <w:abstractNumId w:val="6"/>
+  </w:num>
+  <w:num w:numId="10">
+    <w:abstractNumId w:val="1"/>
+  </w:num>
+  <w:num w:numId="11">
+    <w:abstractNumId w:val="9"/>
   </w:num>
 </w:numbering>
 </file>

</xml_diff>